<commit_message>
Updated User stories with missing function
</commit_message>
<xml_diff>
--- a/User Stories.docx
+++ b/User Stories.docx
@@ -31,10 +31,7 @@
         <w:pStyle w:val="NoSpacing"/>
       </w:pPr>
       <w:r>
-        <w:t xml:space="preserve">The stories can become more descriptive </w:t>
-      </w:r>
-      <w:r>
-        <w:t>using a persona</w:t>
+        <w:t>The stories can become more descriptive using a persona</w:t>
       </w:r>
     </w:p>
     <w:p>
@@ -82,15 +79,58 @@
       <w:r>
         <w:t>Product owners agreement what is an acceptable solution to the user story.</w:t>
       </w:r>
+    </w:p>
+    <w:p>
+      <w:pPr>
+        <w:pStyle w:val="Heading1"/>
+      </w:pPr>
+      <w:r>
+        <w:t>As a…I want… so that… &lt;&lt;&lt;</w:t>
+      </w:r>
       <w:bookmarkStart w:id="0" w:name="_GoBack"/>
       <w:bookmarkEnd w:id="0"/>
     </w:p>
     <w:p>
       <w:pPr>
+        <w:pStyle w:val="NoSpacing"/>
+      </w:pPr>
+      <w:r>
+        <w:t>User Stories</w:t>
+      </w:r>
+    </w:p>
+    <w:p>
+      <w:pPr>
+        <w:pStyle w:val="NoSpacing"/>
+      </w:pPr>
+      <w:r>
+        <w:t>As a “someone”</w:t>
+      </w:r>
+    </w:p>
+    <w:p>
+      <w:pPr>
+        <w:pStyle w:val="NoSpacing"/>
+      </w:pPr>
+      <w:r>
+        <w:t>I want to “to do something”</w:t>
+      </w:r>
+    </w:p>
+    <w:p>
+      <w:pPr>
+        <w:pStyle w:val="NoSpacing"/>
+      </w:pPr>
+      <w:r>
+        <w:t>So that “I can achieve a personal goal”</w:t>
+      </w:r>
+    </w:p>
+    <w:p>
+      <w:pPr>
         <w:pStyle w:val="Heading1"/>
       </w:pPr>
       <w:r>
         <w:t>Given…when…then</w:t>
+      </w:r>
+      <w:r>
+        <w:t>…</w:t>
       </w:r>
     </w:p>
     <w:p>
@@ -206,15 +246,7 @@
         <w:pStyle w:val="Heading2"/>
       </w:pPr>
       <w:r>
-        <w:t>Features (Behaviour Driven Development</w:t>
-      </w:r>
-      <w:proofErr w:type="gramStart"/>
-      <w:r>
-        <w:t>)(</w:t>
-      </w:r>
-      <w:proofErr w:type="gramEnd"/>
-      <w:r>
-        <w:t>Development View)</w:t>
+        <w:t>Features (Behaviour Driven Development)(Development View)</w:t>
       </w:r>
     </w:p>
     <w:p>

</xml_diff>